<commit_message>
Updated Dev Plan on repo
</commit_message>
<xml_diff>
--- a/DEV_Plan/Wild_Nature.docx
+++ b/DEV_Plan/Wild_Nature.docx
@@ -145,10 +145,34 @@
           <w:sz w:val="24"/>
           <w:szCs w:val="24"/>
         </w:rPr>
-        <w:t>Rules: There isn’t any particular rules for this experience,</w:t>
-      </w:r>
-      <w:bookmarkStart w:id="0" w:name="_GoBack"/>
-      <w:bookmarkEnd w:id="0"/>
+        <w:t>Rules: There isn’t any parti</w:t>
+      </w:r>
+      <w:r>
+        <w:rPr>
+          <w:rFonts w:ascii="Times New Roman" w:hAnsi="Times New Roman" w:cs="Times New Roman"/>
+          <w:sz w:val="24"/>
+          <w:szCs w:val="24"/>
+        </w:rPr>
+        <w:t>cular rules for this experience</w:t>
+      </w:r>
+    </w:p>
+    <w:p>
+      <w:pPr>
+        <w:pStyle w:val="ListParagraph"/>
+        <w:rPr>
+          <w:rFonts w:ascii="Times New Roman" w:hAnsi="Times New Roman" w:cs="Times New Roman"/>
+          <w:sz w:val="24"/>
+          <w:szCs w:val="24"/>
+        </w:rPr>
+      </w:pPr>
+      <w:r>
+        <w:rPr>
+          <w:rFonts w:ascii="Times New Roman" w:hAnsi="Times New Roman" w:cs="Times New Roman"/>
+          <w:sz w:val="24"/>
+          <w:szCs w:val="24"/>
+        </w:rPr>
+        <w:t>Goals: There isn’t any particular goals for this experience, the experience is meant to give the user a relaxing time / escape into another “reality” to explore.</w:t>
+      </w:r>
     </w:p>
     <w:p>
       <w:pPr>
@@ -169,15 +193,15 @@
           <w:sz w:val="24"/>
           <w:szCs w:val="24"/>
         </w:rPr>
-        <w:t>It will be developed on the VIVE</w:t>
-      </w:r>
-      <w:r>
-        <w:rPr>
-          <w:rFonts w:ascii="Times New Roman" w:hAnsi="Times New Roman" w:cs="Times New Roman"/>
-          <w:sz w:val="24"/>
-          <w:szCs w:val="24"/>
-        </w:rPr>
-        <w:t>, for the interface the user will only need the virtual controllers for shooting in order to interact with the virtual objects in the scene.</w:t>
+        <w:t>It will be on the Google Cardboard box. For the interface it will only be the one button for the user to press in order to walk around the virtual environment</w:t>
+      </w:r>
+      <w:r>
+        <w:rPr>
+          <w:rFonts w:ascii="Times New Roman" w:hAnsi="Times New Roman" w:cs="Times New Roman"/>
+          <w:sz w:val="24"/>
+          <w:szCs w:val="24"/>
+        </w:rPr>
+        <w:t>. I choose this in particular since the player won’t be needed any controllers, the only things that would be needed would be the rotation of the user’s head along with the phone on the cardboard and the button which is located as well on the cardboard.</w:t>
       </w:r>
     </w:p>
     <w:p>
@@ -199,15 +223,7 @@
           <w:sz w:val="24"/>
           <w:szCs w:val="24"/>
         </w:rPr>
-        <w:t>The player interaction is shooting at the enemies while also maintaining ammo manage</w:t>
-      </w:r>
-      <w:r>
-        <w:rPr>
-          <w:rFonts w:ascii="Times New Roman" w:hAnsi="Times New Roman" w:cs="Times New Roman"/>
-          <w:sz w:val="24"/>
-          <w:szCs w:val="24"/>
-        </w:rPr>
-        <w:t>ment via not shooting both guns and having it reload at the same time. If it does happen and depending on how many duckies are on the scene spawned it can end the user’s life.</w:t>
+        <w:t>The player’s interaction will be by nature, the user will get to explore a good amount of the level and hear some audio ques for example like bird’s chirping and such. There are no consequences of the interaction.</w:t>
       </w:r>
     </w:p>
     <w:p>
@@ -229,7 +245,15 @@
           <w:sz w:val="24"/>
           <w:szCs w:val="24"/>
         </w:rPr>
-        <w:t>I decided to allow player interaction because it would be as immersive than just staring at something / enjoy a scene since this experience doesn’t offer such.</w:t>
+        <w:t xml:space="preserve">I decided to allow player interaction because </w:t>
+      </w:r>
+      <w:r>
+        <w:rPr>
+          <w:rFonts w:ascii="Times New Roman" w:hAnsi="Times New Roman" w:cs="Times New Roman"/>
+          <w:sz w:val="24"/>
+          <w:szCs w:val="24"/>
+        </w:rPr>
+        <w:t>it is needed for an exploration game to be able to move around as well as rotating the head to look around.</w:t>
       </w:r>
     </w:p>
     <w:p>
@@ -251,7 +275,15 @@
           <w:sz w:val="24"/>
           <w:szCs w:val="24"/>
         </w:rPr>
-        <w:t>There is no locomotion in the experience, it is stationary on one spot making it a last stand kinda experience.</w:t>
+        <w:t>The locomotion of the experience will be moving forward to where the user is looking at</w:t>
+      </w:r>
+      <w:r>
+        <w:rPr>
+          <w:rFonts w:ascii="Times New Roman" w:hAnsi="Times New Roman" w:cs="Times New Roman"/>
+          <w:sz w:val="24"/>
+          <w:szCs w:val="24"/>
+        </w:rPr>
+        <w:t xml:space="preserve"> via a button on the google cardboard.</w:t>
       </w:r>
     </w:p>
     <w:p>
@@ -273,7 +305,7 @@
           <w:sz w:val="24"/>
           <w:szCs w:val="24"/>
         </w:rPr>
-        <w:t>N/A</w:t>
+        <w:t>I decided to do this since it would feel better in my that a touchpad or a joystick since the player can feel the sudden change in movement and speed.</w:t>
       </w:r>
     </w:p>
     <w:p>
@@ -295,8 +327,10 @@
           <w:sz w:val="24"/>
           <w:szCs w:val="24"/>
         </w:rPr>
-        <w:t>I removed locomotion since it will feel weird for the new / current users if the user is not used to it. By having a stationary position the player will only have to worry about moving to quick left and right kinda like spinning on a chair.</w:t>
-      </w:r>
+        <w:t>I will be using motion blur in combination of a little bit vignette in order to reduce the field of view and to also let the user know when he is rotating his/her head to make it feel more immersive.</w:t>
+      </w:r>
+      <w:bookmarkStart w:id="0" w:name="_GoBack"/>
+      <w:bookmarkEnd w:id="0"/>
     </w:p>
     <w:sectPr>
       <w:pgSz w:w="12240" w:h="15840"/>

</xml_diff>